<commit_message>
Updates on problem set fidelity
</commit_message>
<xml_diff>
--- a/Week 6/Fidelity Problem Set.docx
+++ b/Week 6/Fidelity Problem Set.docx
@@ -62,21 +62,25 @@
       <w:r>
         <w:t xml:space="preserve">, </w:t>
       </w:r>
+      <w:proofErr w:type="spellStart"/>
       <w:r>
         <w:rPr>
           <w:rFonts w:ascii="Consolas" w:hAnsi="Consolas"/>
         </w:rPr>
         <w:t>InterestRate</w:t>
       </w:r>
+      <w:proofErr w:type="spellEnd"/>
       <w:r>
         <w:t xml:space="preserve">, and </w:t>
       </w:r>
+      <w:proofErr w:type="spellStart"/>
       <w:r>
         <w:rPr>
           <w:rFonts w:ascii="Consolas" w:hAnsi="Consolas"/>
         </w:rPr>
         <w:t>AccountStatus</w:t>
       </w:r>
+      <w:proofErr w:type="spellEnd"/>
       <w:r>
         <w:t>) have complete fidelity.</w:t>
       </w:r>
@@ -159,6 +163,9 @@
       <w:pPr>
         <w:pStyle w:val="Answer"/>
       </w:pPr>
+      <w:r>
+        <w:t xml:space="preserve">This class is not extraneous. It does not have any states that are not used for the design concern of a checking account. </w:t>
+      </w:r>
     </w:p>
     <w:p>
       <w:r>
@@ -179,6 +186,9 @@
       <w:pPr>
         <w:pStyle w:val="Answer"/>
       </w:pPr>
+      <w:r>
+        <w:t xml:space="preserve">This class could use a member variable object of a transaction history class, along with routing/account numbers as well. </w:t>
+      </w:r>
     </w:p>
     <w:p>
       <w:r>
@@ -189,6 +199,9 @@
       <w:pPr>
         <w:pStyle w:val="Answer"/>
       </w:pPr>
+      <w:r>
+        <w:t>This class is partial due to the missing member variables needed to cover all information for this design concern.</w:t>
+      </w:r>
     </w:p>
     <w:p>
       <w:r>
@@ -310,6 +323,12 @@
       <w:pPr>
         <w:pStyle w:val="Answer"/>
       </w:pPr>
+      <w:r>
+        <w:t xml:space="preserve">This class is not extraneous. It already entails any possible position and any size possible for a bullet. </w:t>
+      </w:r>
+      <w:r>
+        <w:tab/>
+      </w:r>
     </w:p>
     <w:p>
       <w:r>
@@ -330,6 +349,9 @@
       <w:pPr>
         <w:pStyle w:val="Answer"/>
       </w:pPr>
+      <w:r>
+        <w:t>No other information is needed to represent a bullet thoroughly. This class is not partial.</w:t>
+      </w:r>
     </w:p>
     <w:p>
       <w:r>
@@ -340,6 +362,9 @@
       <w:pPr>
         <w:pStyle w:val="Answer"/>
       </w:pPr>
+      <w:r>
+        <w:t xml:space="preserve">This class has complete fidelity. It has exactly the amount of information needed to represent a bullet in a game. </w:t>
+      </w:r>
     </w:p>
     <w:p>
       <w:r>
@@ -375,7 +400,15 @@
         <w:t xml:space="preserve">that is part of </w:t>
       </w:r>
       <w:r>
-        <w:t>a recipe program. Here the static member variable mapping contains the following collection: {1:cups, 2:teaspoons, 3:tablespoons, 4:ounce, 5:pound}.</w:t>
+        <w:t>a recipe program. Here the static member variable mapping contains the following collection: {</w:t>
+      </w:r>
+      <w:proofErr w:type="gramStart"/>
+      <w:r>
+        <w:t>1:cups</w:t>
+      </w:r>
+      <w:proofErr w:type="gramEnd"/>
+      <w:r>
+        <w:t>, 2:teaspoons, 3:tablespoons, 4:ounce, 5:pound}.</w:t>
       </w:r>
     </w:p>
     <w:p>

</xml_diff>

<commit_message>
Finalized Fidelity Problem Set
</commit_message>
<xml_diff>
--- a/Week 6/Fidelity Problem Set.docx
+++ b/Week 6/Fidelity Problem Set.docx
@@ -350,7 +350,7 @@
         <w:pStyle w:val="Answer"/>
       </w:pPr>
       <w:r>
-        <w:t>No other information is needed to represent a bullet thoroughly. This class is not partial.</w:t>
+        <w:t xml:space="preserve">The bullet class is missing a member variable to handle a bullet’s speed. </w:t>
       </w:r>
     </w:p>
     <w:p>
@@ -363,7 +363,18 @@
         <w:pStyle w:val="Answer"/>
       </w:pPr>
       <w:r>
-        <w:t xml:space="preserve">This class has complete fidelity. It has exactly the amount of information needed to represent a bullet in a game. </w:t>
+        <w:t>Thi</w:t>
+      </w:r>
+      <w:r>
+        <w:t xml:space="preserve">s class has partial fidelity. It has most </w:t>
+      </w:r>
+      <w:proofErr w:type="gramStart"/>
+      <w:r>
+        <w:t>details, but</w:t>
+      </w:r>
+      <w:proofErr w:type="gramEnd"/>
+      <w:r>
+        <w:t xml:space="preserve"> could benefit from having a member variable to cover speed.</w:t>
       </w:r>
     </w:p>
     <w:p>
@@ -486,6 +497,17 @@
       <w:pPr>
         <w:pStyle w:val="Answer"/>
       </w:pPr>
+      <w:r>
+        <w:t xml:space="preserve">Currently, this class is extraneous just </w:t>
+      </w:r>
+      <w:proofErr w:type="gramStart"/>
+      <w:r>
+        <w:t>due to the fact that</w:t>
+      </w:r>
+      <w:proofErr w:type="gramEnd"/>
+      <w:r>
+        <w:t xml:space="preserve"> the index member variable isn’t restricted to the 5 possible states of the design concern. </w:t>
+      </w:r>
     </w:p>
     <w:p>
       <w:r>
@@ -506,6 +528,17 @@
       <w:pPr>
         <w:pStyle w:val="Answer"/>
       </w:pPr>
+      <w:r>
+        <w:t xml:space="preserve">This class is not partial, </w:t>
+      </w:r>
+      <w:proofErr w:type="gramStart"/>
+      <w:r>
+        <w:t>due to the fact that</w:t>
+      </w:r>
+      <w:proofErr w:type="gramEnd"/>
+      <w:r>
+        <w:t xml:space="preserve"> it covers all required information contained in the design concern. </w:t>
+      </w:r>
     </w:p>
     <w:p>
       <w:r>
@@ -516,6 +549,9 @@
       <w:pPr>
         <w:pStyle w:val="Answer"/>
       </w:pPr>
+      <w:r>
+        <w:t xml:space="preserve">This class would be classified as extraneous. It could have bugs or misfunctions with the index member variable. </w:t>
+      </w:r>
     </w:p>
     <w:p>
       <w:r>
@@ -599,10 +635,21 @@
                 <w:bottom w:val="none" w:sz="0" w:space="0" w:color="auto"/>
                 <w:right w:val="none" w:sz="0" w:space="0" w:color="auto"/>
               </w:pBdr>
-              <w:rPr>
-                <w:rFonts w:ascii="Consolas" w:hAnsi="Consolas"/>
-              </w:rPr>
-            </w:pPr>
+              <w:jc w:val="center"/>
+              <w:rPr>
+                <w:rFonts w:ascii="Consolas" w:hAnsi="Consolas"/>
+                <w:b/>
+                <w:bCs/>
+              </w:rPr>
+            </w:pPr>
+            <w:r>
+              <w:rPr>
+                <w:rFonts w:ascii="Consolas" w:hAnsi="Consolas"/>
+                <w:b/>
+                <w:bCs/>
+              </w:rPr>
+              <w:t>Spaceship</w:t>
+            </w:r>
           </w:p>
         </w:tc>
       </w:tr>
@@ -624,6 +671,322 @@
                 <w:rFonts w:ascii="Consolas" w:hAnsi="Consolas"/>
               </w:rPr>
             </w:pPr>
+            <w:r>
+              <w:rPr>
+                <w:rFonts w:ascii="Consolas" w:hAnsi="Consolas"/>
+              </w:rPr>
+              <w:t>Position: Position</w:t>
+            </w:r>
+          </w:p>
+          <w:p>
+            <w:pPr>
+              <w:pStyle w:val="Answer"/>
+              <w:pBdr>
+                <w:top w:val="none" w:sz="0" w:space="0" w:color="auto"/>
+                <w:left w:val="none" w:sz="0" w:space="0" w:color="auto"/>
+                <w:bottom w:val="none" w:sz="0" w:space="0" w:color="auto"/>
+                <w:right w:val="none" w:sz="0" w:space="0" w:color="auto"/>
+              </w:pBdr>
+              <w:rPr>
+                <w:rFonts w:ascii="Consolas" w:hAnsi="Consolas"/>
+              </w:rPr>
+            </w:pPr>
+            <w:r>
+              <w:rPr>
+                <w:rFonts w:ascii="Consolas" w:hAnsi="Consolas"/>
+              </w:rPr>
+              <w:t xml:space="preserve">Velocity: </w:t>
+            </w:r>
+            <w:r>
+              <w:rPr>
+                <w:rFonts w:ascii="Consolas" w:hAnsi="Consolas"/>
+              </w:rPr>
+              <w:t>Velocity</w:t>
+            </w:r>
+          </w:p>
+          <w:p>
+            <w:pPr>
+              <w:pStyle w:val="Answer"/>
+              <w:pBdr>
+                <w:top w:val="none" w:sz="0" w:space="0" w:color="auto"/>
+                <w:left w:val="none" w:sz="0" w:space="0" w:color="auto"/>
+                <w:bottom w:val="none" w:sz="0" w:space="0" w:color="auto"/>
+                <w:right w:val="none" w:sz="0" w:space="0" w:color="auto"/>
+              </w:pBdr>
+              <w:rPr>
+                <w:rFonts w:ascii="Consolas" w:hAnsi="Consolas"/>
+              </w:rPr>
+            </w:pPr>
+            <w:r>
+              <w:rPr>
+                <w:rFonts w:ascii="Consolas" w:hAnsi="Consolas"/>
+              </w:rPr>
+              <w:t>Orientation: Orientation</w:t>
+            </w:r>
+          </w:p>
+          <w:p>
+            <w:pPr>
+              <w:pStyle w:val="Answer"/>
+              <w:pBdr>
+                <w:top w:val="none" w:sz="0" w:space="0" w:color="auto"/>
+                <w:left w:val="none" w:sz="0" w:space="0" w:color="auto"/>
+                <w:bottom w:val="none" w:sz="0" w:space="0" w:color="auto"/>
+                <w:right w:val="none" w:sz="0" w:space="0" w:color="auto"/>
+              </w:pBdr>
+              <w:rPr>
+                <w:rFonts w:ascii="Consolas" w:hAnsi="Consolas"/>
+              </w:rPr>
+            </w:pPr>
+            <w:r>
+              <w:rPr>
+                <w:rFonts w:ascii="Consolas" w:hAnsi="Consolas"/>
+              </w:rPr>
+              <w:t xml:space="preserve">Fuel: </w:t>
+            </w:r>
+            <w:proofErr w:type="gramStart"/>
+            <w:r>
+              <w:rPr>
+                <w:rFonts w:ascii="Consolas" w:hAnsi="Consolas"/>
+              </w:rPr>
+              <w:t>Enum(</w:t>
+            </w:r>
+            <w:proofErr w:type="gramEnd"/>
+            <w:r>
+              <w:rPr>
+                <w:rFonts w:ascii="Consolas" w:hAnsi="Consolas"/>
+              </w:rPr>
+              <w:t>0…100)</w:t>
+            </w:r>
+          </w:p>
+          <w:p>
+            <w:pPr>
+              <w:pStyle w:val="Answer"/>
+              <w:pBdr>
+                <w:top w:val="none" w:sz="0" w:space="0" w:color="auto"/>
+                <w:left w:val="none" w:sz="0" w:space="0" w:color="auto"/>
+                <w:bottom w:val="none" w:sz="0" w:space="0" w:color="auto"/>
+                <w:right w:val="none" w:sz="0" w:space="0" w:color="auto"/>
+              </w:pBdr>
+              <w:rPr>
+                <w:rFonts w:ascii="Consolas" w:hAnsi="Consolas"/>
+              </w:rPr>
+            </w:pPr>
+            <w:r>
+              <w:rPr>
+                <w:rFonts w:ascii="Consolas" w:hAnsi="Consolas"/>
+              </w:rPr>
+              <w:t>Name: String</w:t>
+            </w:r>
+          </w:p>
+          <w:p>
+            <w:pPr>
+              <w:pStyle w:val="Answer"/>
+              <w:pBdr>
+                <w:top w:val="none" w:sz="0" w:space="0" w:color="auto"/>
+                <w:left w:val="none" w:sz="0" w:space="0" w:color="auto"/>
+                <w:bottom w:val="none" w:sz="0" w:space="0" w:color="auto"/>
+                <w:right w:val="none" w:sz="0" w:space="0" w:color="auto"/>
+              </w:pBdr>
+              <w:rPr>
+                <w:rFonts w:ascii="Consolas" w:hAnsi="Consolas"/>
+              </w:rPr>
+            </w:pPr>
+          </w:p>
+          <w:p>
+            <w:pPr>
+              <w:pStyle w:val="Answer"/>
+              <w:pBdr>
+                <w:top w:val="none" w:sz="0" w:space="0" w:color="auto"/>
+                <w:left w:val="none" w:sz="0" w:space="0" w:color="auto"/>
+                <w:bottom w:val="none" w:sz="0" w:space="0" w:color="auto"/>
+                <w:right w:val="none" w:sz="0" w:space="0" w:color="auto"/>
+              </w:pBdr>
+              <w:rPr>
+                <w:rFonts w:ascii="Consolas" w:hAnsi="Consolas"/>
+              </w:rPr>
+            </w:pPr>
+            <w:proofErr w:type="spellStart"/>
+            <w:r>
+              <w:rPr>
+                <w:rFonts w:ascii="Consolas" w:hAnsi="Consolas"/>
+              </w:rPr>
+              <w:t>ShiptypeEnum</w:t>
+            </w:r>
+            <w:proofErr w:type="spellEnd"/>
+            <w:r>
+              <w:rPr>
+                <w:rFonts w:ascii="Consolas" w:hAnsi="Consolas"/>
+              </w:rPr>
+              <w:t xml:space="preserve">: </w:t>
+            </w:r>
+            <w:proofErr w:type="gramStart"/>
+            <w:r>
+              <w:rPr>
+                <w:rFonts w:ascii="Consolas" w:hAnsi="Consolas"/>
+              </w:rPr>
+              <w:t>Enum(</w:t>
+            </w:r>
+            <w:proofErr w:type="gramEnd"/>
+            <w:r>
+              <w:rPr>
+                <w:rFonts w:ascii="Consolas" w:hAnsi="Consolas"/>
+              </w:rPr>
+              <w:t>1…3)</w:t>
+            </w:r>
+          </w:p>
+          <w:p>
+            <w:pPr>
+              <w:pStyle w:val="Answer"/>
+              <w:pBdr>
+                <w:top w:val="none" w:sz="0" w:space="0" w:color="auto"/>
+                <w:left w:val="none" w:sz="0" w:space="0" w:color="auto"/>
+                <w:bottom w:val="none" w:sz="0" w:space="0" w:color="auto"/>
+                <w:right w:val="none" w:sz="0" w:space="0" w:color="auto"/>
+              </w:pBdr>
+              <w:rPr>
+                <w:rFonts w:ascii="Consolas" w:hAnsi="Consolas"/>
+              </w:rPr>
+            </w:pPr>
+            <w:proofErr w:type="spellStart"/>
+            <w:proofErr w:type="gramStart"/>
+            <w:r>
+              <w:rPr>
+                <w:rFonts w:ascii="Consolas" w:hAnsi="Consolas"/>
+              </w:rPr>
+              <w:t>ShipTypeMapping:</w:t>
+            </w:r>
+            <w:r>
+              <w:rPr>
+                <w:rFonts w:ascii="Consolas" w:hAnsi="Consolas"/>
+              </w:rPr>
+              <w:t>integer</w:t>
+            </w:r>
+            <w:proofErr w:type="spellEnd"/>
+            <w:proofErr w:type="gramEnd"/>
+            <w:r>
+              <w:rPr>
+                <w:rFonts w:ascii="Consolas" w:hAnsi="Consolas"/>
+              </w:rPr>
+              <w:t>-&gt;string</w:t>
+            </w:r>
+          </w:p>
+          <w:p>
+            <w:pPr>
+              <w:pStyle w:val="Answer"/>
+              <w:pBdr>
+                <w:top w:val="none" w:sz="0" w:space="0" w:color="auto"/>
+                <w:left w:val="none" w:sz="0" w:space="0" w:color="auto"/>
+                <w:bottom w:val="none" w:sz="0" w:space="0" w:color="auto"/>
+                <w:right w:val="none" w:sz="0" w:space="0" w:color="auto"/>
+              </w:pBdr>
+              <w:rPr>
+                <w:rFonts w:ascii="Consolas" w:hAnsi="Consolas"/>
+              </w:rPr>
+            </w:pPr>
+          </w:p>
+          <w:p>
+            <w:pPr>
+              <w:pStyle w:val="Answer"/>
+              <w:pBdr>
+                <w:top w:val="none" w:sz="0" w:space="0" w:color="auto"/>
+                <w:left w:val="none" w:sz="0" w:space="0" w:color="auto"/>
+                <w:bottom w:val="none" w:sz="0" w:space="0" w:color="auto"/>
+                <w:right w:val="none" w:sz="0" w:space="0" w:color="auto"/>
+              </w:pBdr>
+              <w:rPr>
+                <w:rFonts w:ascii="Consolas" w:hAnsi="Consolas"/>
+              </w:rPr>
+            </w:pPr>
+            <w:proofErr w:type="spellStart"/>
+            <w:r>
+              <w:rPr>
+                <w:rFonts w:ascii="Consolas" w:hAnsi="Consolas"/>
+              </w:rPr>
+              <w:t>StatusEnum</w:t>
+            </w:r>
+            <w:proofErr w:type="spellEnd"/>
+            <w:r>
+              <w:rPr>
+                <w:rFonts w:ascii="Consolas" w:hAnsi="Consolas"/>
+              </w:rPr>
+              <w:t xml:space="preserve">: </w:t>
+            </w:r>
+            <w:proofErr w:type="gramStart"/>
+            <w:r>
+              <w:rPr>
+                <w:rFonts w:ascii="Consolas" w:hAnsi="Consolas"/>
+              </w:rPr>
+              <w:t>Enum(</w:t>
+            </w:r>
+            <w:proofErr w:type="gramEnd"/>
+            <w:r>
+              <w:rPr>
+                <w:rFonts w:ascii="Consolas" w:hAnsi="Consolas"/>
+              </w:rPr>
+              <w:t>1…5)</w:t>
+            </w:r>
+          </w:p>
+          <w:p>
+            <w:pPr>
+              <w:pStyle w:val="Answer"/>
+              <w:pBdr>
+                <w:top w:val="none" w:sz="0" w:space="0" w:color="auto"/>
+                <w:left w:val="none" w:sz="0" w:space="0" w:color="auto"/>
+                <w:bottom w:val="none" w:sz="0" w:space="0" w:color="auto"/>
+                <w:right w:val="none" w:sz="0" w:space="0" w:color="auto"/>
+              </w:pBdr>
+              <w:rPr>
+                <w:rFonts w:ascii="Consolas" w:hAnsi="Consolas"/>
+              </w:rPr>
+            </w:pPr>
+            <w:proofErr w:type="spellStart"/>
+            <w:proofErr w:type="gramStart"/>
+            <w:r>
+              <w:rPr>
+                <w:rFonts w:ascii="Consolas" w:hAnsi="Consolas"/>
+              </w:rPr>
+              <w:t>Status</w:t>
+            </w:r>
+            <w:r>
+              <w:rPr>
+                <w:rFonts w:ascii="Consolas" w:hAnsi="Consolas"/>
+              </w:rPr>
+              <w:t>M</w:t>
+            </w:r>
+            <w:r>
+              <w:rPr>
+                <w:rFonts w:ascii="Consolas" w:hAnsi="Consolas"/>
+              </w:rPr>
+              <w:t>apping:</w:t>
+            </w:r>
+            <w:r>
+              <w:rPr>
+                <w:rFonts w:ascii="Consolas" w:hAnsi="Consolas"/>
+              </w:rPr>
+              <w:t>integer</w:t>
+            </w:r>
+            <w:proofErr w:type="spellEnd"/>
+            <w:proofErr w:type="gramEnd"/>
+            <w:r>
+              <w:rPr>
+                <w:rFonts w:ascii="Consolas" w:hAnsi="Consolas"/>
+              </w:rPr>
+              <w:t>-&gt;string</w:t>
+            </w:r>
+          </w:p>
+          <w:p>
+            <w:pPr>
+              <w:pStyle w:val="Answer"/>
+              <w:pBdr>
+                <w:top w:val="none" w:sz="0" w:space="0" w:color="auto"/>
+                <w:left w:val="none" w:sz="0" w:space="0" w:color="auto"/>
+                <w:bottom w:val="none" w:sz="0" w:space="0" w:color="auto"/>
+                <w:right w:val="none" w:sz="0" w:space="0" w:color="auto"/>
+              </w:pBdr>
+              <w:rPr>
+                <w:rFonts w:ascii="Consolas" w:hAnsi="Consolas"/>
+              </w:rPr>
+            </w:pPr>
           </w:p>
         </w:tc>
       </w:tr>
@@ -645,6 +1008,12 @@
                 <w:rFonts w:ascii="Consolas" w:hAnsi="Consolas"/>
               </w:rPr>
             </w:pPr>
+            <w:r>
+              <w:rPr>
+                <w:rFonts w:ascii="Consolas" w:hAnsi="Consolas"/>
+              </w:rPr>
+              <w:t>..</w:t>
+            </w:r>
           </w:p>
         </w:tc>
       </w:tr>
@@ -717,10 +1086,21 @@
                 <w:bottom w:val="none" w:sz="0" w:space="0" w:color="auto"/>
                 <w:right w:val="none" w:sz="0" w:space="0" w:color="auto"/>
               </w:pBdr>
-              <w:rPr>
-                <w:rFonts w:ascii="Consolas" w:hAnsi="Consolas"/>
-              </w:rPr>
-            </w:pPr>
+              <w:jc w:val="center"/>
+              <w:rPr>
+                <w:rFonts w:ascii="Consolas" w:hAnsi="Consolas"/>
+                <w:b/>
+                <w:bCs/>
+              </w:rPr>
+            </w:pPr>
+            <w:r>
+              <w:rPr>
+                <w:rFonts w:ascii="Consolas" w:hAnsi="Consolas"/>
+                <w:b/>
+                <w:bCs/>
+              </w:rPr>
+              <w:t>Recipe</w:t>
+            </w:r>
           </w:p>
         </w:tc>
       </w:tr>
@@ -742,6 +1122,372 @@
                 <w:rFonts w:ascii="Consolas" w:hAnsi="Consolas"/>
               </w:rPr>
             </w:pPr>
+            <w:r>
+              <w:rPr>
+                <w:rFonts w:ascii="Consolas" w:hAnsi="Consolas"/>
+              </w:rPr>
+              <w:t>Ingredients: array&lt;Ingredients&gt;</w:t>
+            </w:r>
+          </w:p>
+          <w:p>
+            <w:pPr>
+              <w:pStyle w:val="Answer"/>
+              <w:pBdr>
+                <w:top w:val="none" w:sz="0" w:space="0" w:color="auto"/>
+                <w:left w:val="none" w:sz="0" w:space="0" w:color="auto"/>
+                <w:bottom w:val="none" w:sz="0" w:space="0" w:color="auto"/>
+                <w:right w:val="none" w:sz="0" w:space="0" w:color="auto"/>
+              </w:pBdr>
+              <w:rPr>
+                <w:rFonts w:ascii="Consolas" w:hAnsi="Consolas"/>
+              </w:rPr>
+            </w:pPr>
+            <w:r>
+              <w:rPr>
+                <w:rFonts w:ascii="Consolas" w:hAnsi="Consolas"/>
+              </w:rPr>
+              <w:t>Steps: array&lt;string&gt;</w:t>
+            </w:r>
+          </w:p>
+          <w:p>
+            <w:pPr>
+              <w:pStyle w:val="Answer"/>
+              <w:pBdr>
+                <w:top w:val="none" w:sz="0" w:space="0" w:color="auto"/>
+                <w:left w:val="none" w:sz="0" w:space="0" w:color="auto"/>
+                <w:bottom w:val="none" w:sz="0" w:space="0" w:color="auto"/>
+                <w:right w:val="none" w:sz="0" w:space="0" w:color="auto"/>
+              </w:pBdr>
+              <w:rPr>
+                <w:rFonts w:ascii="Consolas" w:hAnsi="Consolas"/>
+              </w:rPr>
+            </w:pPr>
+            <w:r>
+              <w:rPr>
+                <w:rFonts w:ascii="Consolas" w:hAnsi="Consolas"/>
+              </w:rPr>
+              <w:t>Name: string</w:t>
+            </w:r>
+          </w:p>
+          <w:p>
+            <w:pPr>
+              <w:pStyle w:val="Answer"/>
+              <w:pBdr>
+                <w:top w:val="none" w:sz="0" w:space="0" w:color="auto"/>
+                <w:left w:val="none" w:sz="0" w:space="0" w:color="auto"/>
+                <w:bottom w:val="none" w:sz="0" w:space="0" w:color="auto"/>
+                <w:right w:val="none" w:sz="0" w:space="0" w:color="auto"/>
+              </w:pBdr>
+              <w:rPr>
+                <w:rFonts w:ascii="Consolas" w:hAnsi="Consolas"/>
+              </w:rPr>
+            </w:pPr>
+            <w:r>
+              <w:rPr>
+                <w:rFonts w:ascii="Consolas" w:hAnsi="Consolas"/>
+              </w:rPr>
+              <w:t>Description: string</w:t>
+            </w:r>
+          </w:p>
+          <w:p>
+            <w:pPr>
+              <w:pStyle w:val="Answer"/>
+              <w:pBdr>
+                <w:top w:val="none" w:sz="0" w:space="0" w:color="auto"/>
+                <w:left w:val="none" w:sz="0" w:space="0" w:color="auto"/>
+                <w:bottom w:val="none" w:sz="0" w:space="0" w:color="auto"/>
+                <w:right w:val="none" w:sz="0" w:space="0" w:color="auto"/>
+              </w:pBdr>
+              <w:rPr>
+                <w:rFonts w:ascii="Consolas" w:hAnsi="Consolas"/>
+              </w:rPr>
+            </w:pPr>
+            <w:proofErr w:type="spellStart"/>
+            <w:r>
+              <w:rPr>
+                <w:rFonts w:ascii="Consolas" w:hAnsi="Consolas"/>
+              </w:rPr>
+              <w:t>cookTime</w:t>
+            </w:r>
+            <w:proofErr w:type="spellEnd"/>
+            <w:r>
+              <w:rPr>
+                <w:rFonts w:ascii="Consolas" w:hAnsi="Consolas"/>
+              </w:rPr>
+              <w:t>: Short</w:t>
+            </w:r>
+          </w:p>
+          <w:p>
+            <w:pPr>
+              <w:pStyle w:val="Answer"/>
+              <w:pBdr>
+                <w:top w:val="none" w:sz="0" w:space="0" w:color="auto"/>
+                <w:left w:val="none" w:sz="0" w:space="0" w:color="auto"/>
+                <w:bottom w:val="none" w:sz="0" w:space="0" w:color="auto"/>
+                <w:right w:val="none" w:sz="0" w:space="0" w:color="auto"/>
+              </w:pBdr>
+              <w:rPr>
+                <w:rFonts w:ascii="Consolas" w:hAnsi="Consolas"/>
+              </w:rPr>
+            </w:pPr>
+            <w:r>
+              <w:rPr>
+                <w:rFonts w:ascii="Consolas" w:hAnsi="Consolas"/>
+              </w:rPr>
+              <w:t xml:space="preserve">cost: </w:t>
+            </w:r>
+            <w:r>
+              <w:rPr>
+                <w:rFonts w:ascii="Consolas" w:hAnsi="Consolas"/>
+              </w:rPr>
+              <w:t xml:space="preserve">Short </w:t>
+            </w:r>
+          </w:p>
+          <w:p>
+            <w:pPr>
+              <w:pStyle w:val="Answer"/>
+              <w:pBdr>
+                <w:top w:val="none" w:sz="0" w:space="0" w:color="auto"/>
+                <w:left w:val="none" w:sz="0" w:space="0" w:color="auto"/>
+                <w:bottom w:val="none" w:sz="0" w:space="0" w:color="auto"/>
+                <w:right w:val="none" w:sz="0" w:space="0" w:color="auto"/>
+              </w:pBdr>
+              <w:rPr>
+                <w:rFonts w:ascii="Consolas" w:hAnsi="Consolas"/>
+              </w:rPr>
+            </w:pPr>
+            <w:r>
+              <w:rPr>
+                <w:rFonts w:ascii="Consolas" w:hAnsi="Consolas"/>
+              </w:rPr>
+              <w:t xml:space="preserve">calories: </w:t>
+            </w:r>
+            <w:r>
+              <w:rPr>
+                <w:rFonts w:ascii="Consolas" w:hAnsi="Consolas"/>
+              </w:rPr>
+              <w:t>Short</w:t>
+            </w:r>
+          </w:p>
+          <w:p>
+            <w:pPr>
+              <w:pStyle w:val="Answer"/>
+              <w:pBdr>
+                <w:top w:val="none" w:sz="0" w:space="0" w:color="auto"/>
+                <w:left w:val="none" w:sz="0" w:space="0" w:color="auto"/>
+                <w:bottom w:val="none" w:sz="0" w:space="0" w:color="auto"/>
+                <w:right w:val="none" w:sz="0" w:space="0" w:color="auto"/>
+              </w:pBdr>
+              <w:rPr>
+                <w:rFonts w:ascii="Consolas" w:hAnsi="Consolas"/>
+              </w:rPr>
+            </w:pPr>
+            <w:proofErr w:type="spellStart"/>
+            <w:r>
+              <w:rPr>
+                <w:rFonts w:ascii="Consolas" w:hAnsi="Consolas"/>
+              </w:rPr>
+              <w:t>TypeEnum</w:t>
+            </w:r>
+            <w:proofErr w:type="spellEnd"/>
+            <w:r>
+              <w:rPr>
+                <w:rFonts w:ascii="Consolas" w:hAnsi="Consolas"/>
+              </w:rPr>
+              <w:t xml:space="preserve">: </w:t>
+            </w:r>
+            <w:proofErr w:type="gramStart"/>
+            <w:r>
+              <w:rPr>
+                <w:rFonts w:ascii="Consolas" w:hAnsi="Consolas"/>
+              </w:rPr>
+              <w:t>Enum(</w:t>
+            </w:r>
+            <w:proofErr w:type="gramEnd"/>
+            <w:r>
+              <w:rPr>
+                <w:rFonts w:ascii="Consolas" w:hAnsi="Consolas"/>
+              </w:rPr>
+              <w:t>1…5)</w:t>
+            </w:r>
+          </w:p>
+          <w:p>
+            <w:pPr>
+              <w:pStyle w:val="Answer"/>
+              <w:pBdr>
+                <w:top w:val="none" w:sz="0" w:space="0" w:color="auto"/>
+                <w:left w:val="none" w:sz="0" w:space="0" w:color="auto"/>
+                <w:bottom w:val="none" w:sz="0" w:space="0" w:color="auto"/>
+                <w:right w:val="none" w:sz="0" w:space="0" w:color="auto"/>
+              </w:pBdr>
+              <w:rPr>
+                <w:rFonts w:ascii="Consolas" w:hAnsi="Consolas"/>
+              </w:rPr>
+            </w:pPr>
+            <w:proofErr w:type="spellStart"/>
+            <w:proofErr w:type="gramStart"/>
+            <w:r>
+              <w:rPr>
+                <w:rFonts w:ascii="Consolas" w:hAnsi="Consolas"/>
+              </w:rPr>
+              <w:t>TypeMapping:integer</w:t>
+            </w:r>
+            <w:proofErr w:type="spellEnd"/>
+            <w:proofErr w:type="gramEnd"/>
+            <w:r>
+              <w:rPr>
+                <w:rFonts w:ascii="Consolas" w:hAnsi="Consolas"/>
+              </w:rPr>
+              <w:t>-&gt;string</w:t>
+            </w:r>
+          </w:p>
+          <w:p>
+            <w:pPr>
+              <w:pStyle w:val="Answer"/>
+              <w:pBdr>
+                <w:top w:val="none" w:sz="0" w:space="0" w:color="auto"/>
+                <w:left w:val="none" w:sz="0" w:space="0" w:color="auto"/>
+                <w:bottom w:val="none" w:sz="0" w:space="0" w:color="auto"/>
+                <w:right w:val="none" w:sz="0" w:space="0" w:color="auto"/>
+              </w:pBdr>
+              <w:rPr>
+                <w:rFonts w:ascii="Consolas" w:hAnsi="Consolas"/>
+              </w:rPr>
+            </w:pPr>
+          </w:p>
+          <w:p>
+            <w:pPr>
+              <w:pStyle w:val="Answer"/>
+              <w:pBdr>
+                <w:top w:val="none" w:sz="0" w:space="0" w:color="auto"/>
+                <w:left w:val="none" w:sz="0" w:space="0" w:color="auto"/>
+                <w:bottom w:val="none" w:sz="0" w:space="0" w:color="auto"/>
+                <w:right w:val="none" w:sz="0" w:space="0" w:color="auto"/>
+              </w:pBdr>
+              <w:rPr>
+                <w:rFonts w:ascii="Consolas" w:hAnsi="Consolas"/>
+              </w:rPr>
+            </w:pPr>
+            <w:proofErr w:type="spellStart"/>
+            <w:r>
+              <w:rPr>
+                <w:rFonts w:ascii="Consolas" w:hAnsi="Consolas"/>
+              </w:rPr>
+              <w:t>MealEnum</w:t>
+            </w:r>
+            <w:proofErr w:type="spellEnd"/>
+            <w:r>
+              <w:rPr>
+                <w:rFonts w:ascii="Consolas" w:hAnsi="Consolas"/>
+              </w:rPr>
+              <w:t xml:space="preserve">: </w:t>
+            </w:r>
+            <w:proofErr w:type="gramStart"/>
+            <w:r>
+              <w:rPr>
+                <w:rFonts w:ascii="Consolas" w:hAnsi="Consolas"/>
+              </w:rPr>
+              <w:t>Enum(</w:t>
+            </w:r>
+            <w:proofErr w:type="gramEnd"/>
+            <w:r>
+              <w:rPr>
+                <w:rFonts w:ascii="Consolas" w:hAnsi="Consolas"/>
+              </w:rPr>
+              <w:t>1…4)</w:t>
+            </w:r>
+          </w:p>
+          <w:p>
+            <w:pPr>
+              <w:pStyle w:val="Answer"/>
+              <w:pBdr>
+                <w:top w:val="none" w:sz="0" w:space="0" w:color="auto"/>
+                <w:left w:val="none" w:sz="0" w:space="0" w:color="auto"/>
+                <w:bottom w:val="none" w:sz="0" w:space="0" w:color="auto"/>
+                <w:right w:val="none" w:sz="0" w:space="0" w:color="auto"/>
+              </w:pBdr>
+              <w:rPr>
+                <w:rFonts w:ascii="Consolas" w:hAnsi="Consolas"/>
+              </w:rPr>
+            </w:pPr>
+            <w:proofErr w:type="spellStart"/>
+            <w:proofErr w:type="gramStart"/>
+            <w:r>
+              <w:rPr>
+                <w:rFonts w:ascii="Consolas" w:hAnsi="Consolas"/>
+              </w:rPr>
+              <w:t>MealMapping:integer</w:t>
+            </w:r>
+            <w:proofErr w:type="spellEnd"/>
+            <w:proofErr w:type="gramEnd"/>
+            <w:r>
+              <w:rPr>
+                <w:rFonts w:ascii="Consolas" w:hAnsi="Consolas"/>
+              </w:rPr>
+              <w:t>-&gt;string</w:t>
+            </w:r>
+          </w:p>
+          <w:p>
+            <w:pPr>
+              <w:pStyle w:val="Answer"/>
+              <w:pBdr>
+                <w:top w:val="none" w:sz="0" w:space="0" w:color="auto"/>
+                <w:left w:val="none" w:sz="0" w:space="0" w:color="auto"/>
+                <w:bottom w:val="none" w:sz="0" w:space="0" w:color="auto"/>
+                <w:right w:val="none" w:sz="0" w:space="0" w:color="auto"/>
+              </w:pBdr>
+              <w:rPr>
+                <w:rFonts w:ascii="Consolas" w:hAnsi="Consolas"/>
+              </w:rPr>
+            </w:pPr>
+          </w:p>
+          <w:p>
+            <w:pPr>
+              <w:pStyle w:val="Answer"/>
+              <w:pBdr>
+                <w:top w:val="none" w:sz="0" w:space="0" w:color="auto"/>
+                <w:left w:val="none" w:sz="0" w:space="0" w:color="auto"/>
+                <w:bottom w:val="none" w:sz="0" w:space="0" w:color="auto"/>
+                <w:right w:val="none" w:sz="0" w:space="0" w:color="auto"/>
+              </w:pBdr>
+              <w:rPr>
+                <w:rFonts w:ascii="Consolas" w:hAnsi="Consolas"/>
+              </w:rPr>
+            </w:pPr>
+            <w:r>
+              <w:rPr>
+                <w:rFonts w:ascii="Consolas" w:hAnsi="Consolas"/>
+              </w:rPr>
+              <w:t xml:space="preserve">Rating: </w:t>
+            </w:r>
+            <w:proofErr w:type="gramStart"/>
+            <w:r>
+              <w:rPr>
+                <w:rFonts w:ascii="Consolas" w:hAnsi="Consolas"/>
+              </w:rPr>
+              <w:t>Enum(</w:t>
+            </w:r>
+            <w:proofErr w:type="gramEnd"/>
+            <w:r>
+              <w:rPr>
+                <w:rFonts w:ascii="Consolas" w:hAnsi="Consolas"/>
+              </w:rPr>
+              <w:t>1…5)</w:t>
+            </w:r>
+          </w:p>
+          <w:p>
+            <w:pPr>
+              <w:pStyle w:val="Answer"/>
+              <w:pBdr>
+                <w:top w:val="none" w:sz="0" w:space="0" w:color="auto"/>
+                <w:left w:val="none" w:sz="0" w:space="0" w:color="auto"/>
+                <w:bottom w:val="none" w:sz="0" w:space="0" w:color="auto"/>
+                <w:right w:val="none" w:sz="0" w:space="0" w:color="auto"/>
+              </w:pBdr>
+              <w:rPr>
+                <w:rFonts w:ascii="Consolas" w:hAnsi="Consolas"/>
+              </w:rPr>
+            </w:pPr>
           </w:p>
         </w:tc>
       </w:tr>
@@ -763,6 +1509,12 @@
                 <w:rFonts w:ascii="Consolas" w:hAnsi="Consolas"/>
               </w:rPr>
             </w:pPr>
+            <w:r>
+              <w:rPr>
+                <w:rFonts w:ascii="Consolas" w:hAnsi="Consolas"/>
+              </w:rPr>
+              <w:t>…</w:t>
+            </w:r>
           </w:p>
         </w:tc>
       </w:tr>
@@ -835,10 +1587,17 @@
                 <w:bottom w:val="none" w:sz="0" w:space="0" w:color="auto"/>
                 <w:right w:val="none" w:sz="0" w:space="0" w:color="auto"/>
               </w:pBdr>
-              <w:rPr>
-                <w:rFonts w:ascii="Consolas" w:hAnsi="Consolas"/>
-              </w:rPr>
-            </w:pPr>
+              <w:jc w:val="center"/>
+              <w:rPr>
+                <w:rFonts w:ascii="Consolas" w:hAnsi="Consolas"/>
+              </w:rPr>
+            </w:pPr>
+            <w:r>
+              <w:rPr>
+                <w:rFonts w:ascii="Consolas" w:hAnsi="Consolas"/>
+              </w:rPr>
+              <w:t>Financial Institution</w:t>
+            </w:r>
           </w:p>
         </w:tc>
       </w:tr>
@@ -860,6 +1619,296 @@
                 <w:rFonts w:ascii="Consolas" w:hAnsi="Consolas"/>
               </w:rPr>
             </w:pPr>
+            <w:r>
+              <w:rPr>
+                <w:rFonts w:ascii="Consolas" w:hAnsi="Consolas"/>
+              </w:rPr>
+              <w:t>Name: String</w:t>
+            </w:r>
+          </w:p>
+          <w:p>
+            <w:pPr>
+              <w:pStyle w:val="Answer"/>
+              <w:pBdr>
+                <w:top w:val="none" w:sz="0" w:space="0" w:color="auto"/>
+                <w:left w:val="none" w:sz="0" w:space="0" w:color="auto"/>
+                <w:bottom w:val="none" w:sz="0" w:space="0" w:color="auto"/>
+                <w:right w:val="none" w:sz="0" w:space="0" w:color="auto"/>
+              </w:pBdr>
+              <w:rPr>
+                <w:rFonts w:ascii="Consolas" w:hAnsi="Consolas"/>
+              </w:rPr>
+            </w:pPr>
+            <w:proofErr w:type="spellStart"/>
+            <w:proofErr w:type="gramStart"/>
+            <w:r>
+              <w:rPr>
+                <w:rFonts w:ascii="Consolas" w:hAnsi="Consolas"/>
+              </w:rPr>
+              <w:t>siteAddress:String</w:t>
+            </w:r>
+            <w:proofErr w:type="spellEnd"/>
+            <w:proofErr w:type="gramEnd"/>
+          </w:p>
+          <w:p>
+            <w:pPr>
+              <w:pStyle w:val="Answer"/>
+              <w:pBdr>
+                <w:top w:val="none" w:sz="0" w:space="0" w:color="auto"/>
+                <w:left w:val="none" w:sz="0" w:space="0" w:color="auto"/>
+                <w:bottom w:val="none" w:sz="0" w:space="0" w:color="auto"/>
+                <w:right w:val="none" w:sz="0" w:space="0" w:color="auto"/>
+              </w:pBdr>
+              <w:rPr>
+                <w:rFonts w:ascii="Consolas" w:hAnsi="Consolas"/>
+              </w:rPr>
+            </w:pPr>
+            <w:proofErr w:type="spellStart"/>
+            <w:r>
+              <w:rPr>
+                <w:rFonts w:ascii="Consolas" w:hAnsi="Consolas"/>
+              </w:rPr>
+              <w:t>accountTypeEnum</w:t>
+            </w:r>
+            <w:proofErr w:type="spellEnd"/>
+            <w:r>
+              <w:rPr>
+                <w:rFonts w:ascii="Consolas" w:hAnsi="Consolas"/>
+              </w:rPr>
+              <w:t xml:space="preserve">: </w:t>
+            </w:r>
+            <w:proofErr w:type="gramStart"/>
+            <w:r>
+              <w:rPr>
+                <w:rFonts w:ascii="Consolas" w:hAnsi="Consolas"/>
+              </w:rPr>
+              <w:t>Enum(</w:t>
+            </w:r>
+            <w:proofErr w:type="gramEnd"/>
+            <w:r>
+              <w:rPr>
+                <w:rFonts w:ascii="Consolas" w:hAnsi="Consolas"/>
+              </w:rPr>
+              <w:t>1…5)</w:t>
+            </w:r>
+          </w:p>
+          <w:p>
+            <w:pPr>
+              <w:pStyle w:val="Answer"/>
+              <w:pBdr>
+                <w:top w:val="none" w:sz="0" w:space="0" w:color="auto"/>
+                <w:left w:val="none" w:sz="0" w:space="0" w:color="auto"/>
+                <w:bottom w:val="none" w:sz="0" w:space="0" w:color="auto"/>
+                <w:right w:val="none" w:sz="0" w:space="0" w:color="auto"/>
+              </w:pBdr>
+              <w:rPr>
+                <w:rFonts w:ascii="Consolas" w:hAnsi="Consolas"/>
+              </w:rPr>
+            </w:pPr>
+            <w:proofErr w:type="spellStart"/>
+            <w:proofErr w:type="gramStart"/>
+            <w:r>
+              <w:rPr>
+                <w:rFonts w:ascii="Consolas" w:hAnsi="Consolas"/>
+              </w:rPr>
+              <w:t>accountTypeMap:integer</w:t>
+            </w:r>
+            <w:proofErr w:type="spellEnd"/>
+            <w:proofErr w:type="gramEnd"/>
+            <w:r>
+              <w:rPr>
+                <w:rFonts w:ascii="Consolas" w:hAnsi="Consolas"/>
+              </w:rPr>
+              <w:t>-&gt;string</w:t>
+            </w:r>
+          </w:p>
+          <w:p>
+            <w:pPr>
+              <w:pStyle w:val="Answer"/>
+              <w:pBdr>
+                <w:top w:val="none" w:sz="0" w:space="0" w:color="auto"/>
+                <w:left w:val="none" w:sz="0" w:space="0" w:color="auto"/>
+                <w:bottom w:val="none" w:sz="0" w:space="0" w:color="auto"/>
+                <w:right w:val="none" w:sz="0" w:space="0" w:color="auto"/>
+              </w:pBdr>
+              <w:rPr>
+                <w:rFonts w:ascii="Consolas" w:hAnsi="Consolas"/>
+              </w:rPr>
+            </w:pPr>
+            <w:proofErr w:type="spellStart"/>
+            <w:r>
+              <w:rPr>
+                <w:rFonts w:ascii="Consolas" w:hAnsi="Consolas"/>
+              </w:rPr>
+              <w:t>streetAddress</w:t>
+            </w:r>
+            <w:proofErr w:type="spellEnd"/>
+            <w:r>
+              <w:rPr>
+                <w:rFonts w:ascii="Consolas" w:hAnsi="Consolas"/>
+              </w:rPr>
+              <w:t>: String</w:t>
+            </w:r>
+          </w:p>
+          <w:p>
+            <w:pPr>
+              <w:pStyle w:val="Answer"/>
+              <w:pBdr>
+                <w:top w:val="none" w:sz="0" w:space="0" w:color="auto"/>
+                <w:left w:val="none" w:sz="0" w:space="0" w:color="auto"/>
+                <w:bottom w:val="none" w:sz="0" w:space="0" w:color="auto"/>
+                <w:right w:val="none" w:sz="0" w:space="0" w:color="auto"/>
+              </w:pBdr>
+              <w:rPr>
+                <w:rFonts w:ascii="Consolas" w:hAnsi="Consolas"/>
+              </w:rPr>
+            </w:pPr>
+            <w:proofErr w:type="spellStart"/>
+            <w:r>
+              <w:rPr>
+                <w:rFonts w:ascii="Consolas" w:hAnsi="Consolas"/>
+              </w:rPr>
+              <w:t>phoneNumber</w:t>
+            </w:r>
+            <w:proofErr w:type="spellEnd"/>
+            <w:r>
+              <w:rPr>
+                <w:rFonts w:ascii="Consolas" w:hAnsi="Consolas"/>
+              </w:rPr>
+              <w:t xml:space="preserve">: </w:t>
+            </w:r>
+            <w:proofErr w:type="spellStart"/>
+            <w:r>
+              <w:rPr>
+                <w:rFonts w:ascii="Consolas" w:hAnsi="Consolas"/>
+              </w:rPr>
+              <w:t>PhoneNumber</w:t>
+            </w:r>
+            <w:proofErr w:type="spellEnd"/>
+          </w:p>
+          <w:p>
+            <w:pPr>
+              <w:pStyle w:val="Answer"/>
+              <w:pBdr>
+                <w:top w:val="none" w:sz="0" w:space="0" w:color="auto"/>
+                <w:left w:val="none" w:sz="0" w:space="0" w:color="auto"/>
+                <w:bottom w:val="none" w:sz="0" w:space="0" w:color="auto"/>
+                <w:right w:val="none" w:sz="0" w:space="0" w:color="auto"/>
+              </w:pBdr>
+              <w:rPr>
+                <w:rFonts w:ascii="Consolas" w:hAnsi="Consolas"/>
+              </w:rPr>
+            </w:pPr>
+            <w:proofErr w:type="spellStart"/>
+            <w:proofErr w:type="gramStart"/>
+            <w:r>
+              <w:rPr>
+                <w:rFonts w:ascii="Consolas" w:hAnsi="Consolas"/>
+              </w:rPr>
+              <w:t>credentialMapping:Username</w:t>
+            </w:r>
+            <w:proofErr w:type="spellEnd"/>
+            <w:proofErr w:type="gramEnd"/>
+            <w:r>
+              <w:rPr>
+                <w:rFonts w:ascii="Consolas" w:hAnsi="Consolas"/>
+              </w:rPr>
+              <w:t>-&gt;Password</w:t>
+            </w:r>
+          </w:p>
+          <w:p>
+            <w:pPr>
+              <w:pStyle w:val="Answer"/>
+              <w:pBdr>
+                <w:top w:val="none" w:sz="0" w:space="0" w:color="auto"/>
+                <w:left w:val="none" w:sz="0" w:space="0" w:color="auto"/>
+                <w:bottom w:val="none" w:sz="0" w:space="0" w:color="auto"/>
+                <w:right w:val="none" w:sz="0" w:space="0" w:color="auto"/>
+              </w:pBdr>
+              <w:rPr>
+                <w:rFonts w:ascii="Consolas" w:hAnsi="Consolas"/>
+              </w:rPr>
+            </w:pPr>
+            <w:proofErr w:type="spellStart"/>
+            <w:r>
+              <w:rPr>
+                <w:rFonts w:ascii="Consolas" w:hAnsi="Consolas"/>
+              </w:rPr>
+              <w:t>firstAccountStartDate</w:t>
+            </w:r>
+            <w:proofErr w:type="spellEnd"/>
+            <w:r>
+              <w:rPr>
+                <w:rFonts w:ascii="Consolas" w:hAnsi="Consolas"/>
+              </w:rPr>
+              <w:t xml:space="preserve">: Date </w:t>
+            </w:r>
+          </w:p>
+          <w:p>
+            <w:pPr>
+              <w:pStyle w:val="Answer"/>
+              <w:pBdr>
+                <w:top w:val="none" w:sz="0" w:space="0" w:color="auto"/>
+                <w:left w:val="none" w:sz="0" w:space="0" w:color="auto"/>
+                <w:bottom w:val="none" w:sz="0" w:space="0" w:color="auto"/>
+                <w:right w:val="none" w:sz="0" w:space="0" w:color="auto"/>
+              </w:pBdr>
+              <w:rPr>
+                <w:rFonts w:ascii="Consolas" w:hAnsi="Consolas"/>
+              </w:rPr>
+            </w:pPr>
+            <w:proofErr w:type="spellStart"/>
+            <w:r>
+              <w:rPr>
+                <w:rFonts w:ascii="Consolas" w:hAnsi="Consolas"/>
+              </w:rPr>
+              <w:t>lastUsage</w:t>
+            </w:r>
+            <w:proofErr w:type="spellEnd"/>
+            <w:r>
+              <w:rPr>
+                <w:rFonts w:ascii="Consolas" w:hAnsi="Consolas"/>
+              </w:rPr>
+              <w:t xml:space="preserve">: </w:t>
+            </w:r>
+            <w:proofErr w:type="spellStart"/>
+            <w:r>
+              <w:rPr>
+                <w:rFonts w:ascii="Consolas" w:hAnsi="Consolas"/>
+              </w:rPr>
+              <w:t>DateTime</w:t>
+            </w:r>
+            <w:proofErr w:type="spellEnd"/>
+          </w:p>
+          <w:p>
+            <w:pPr>
+              <w:pStyle w:val="Answer"/>
+              <w:pBdr>
+                <w:top w:val="none" w:sz="0" w:space="0" w:color="auto"/>
+                <w:left w:val="none" w:sz="0" w:space="0" w:color="auto"/>
+                <w:bottom w:val="none" w:sz="0" w:space="0" w:color="auto"/>
+                <w:right w:val="none" w:sz="0" w:space="0" w:color="auto"/>
+              </w:pBdr>
+              <w:rPr>
+                <w:rFonts w:ascii="Consolas" w:hAnsi="Consolas"/>
+              </w:rPr>
+            </w:pPr>
+            <w:proofErr w:type="spellStart"/>
+            <w:proofErr w:type="gramStart"/>
+            <w:r>
+              <w:rPr>
+                <w:rFonts w:ascii="Consolas" w:hAnsi="Consolas"/>
+              </w:rPr>
+              <w:t>accounts:array</w:t>
+            </w:r>
+            <w:proofErr w:type="spellEnd"/>
+            <w:proofErr w:type="gramEnd"/>
+            <w:r>
+              <w:rPr>
+                <w:rFonts w:ascii="Consolas" w:hAnsi="Consolas"/>
+              </w:rPr>
+              <w:t>&lt;Account&gt;</w:t>
+            </w:r>
           </w:p>
         </w:tc>
       </w:tr>
@@ -881,6 +1930,12 @@
                 <w:rFonts w:ascii="Consolas" w:hAnsi="Consolas"/>
               </w:rPr>
             </w:pPr>
+            <w:r>
+              <w:rPr>
+                <w:rFonts w:ascii="Consolas" w:hAnsi="Consolas"/>
+              </w:rPr>
+              <w:t>…</w:t>
+            </w:r>
           </w:p>
         </w:tc>
       </w:tr>

</xml_diff>